<commit_message>
start to build crud operations
</commit_message>
<xml_diff>
--- a/frontend/MERN.docx
+++ b/frontend/MERN.docx
@@ -1540,9 +1540,205 @@
       </w:r>
     </w:p>
     <w:p/>
+    <w:p/>
+    <w:p>
+      <w:pPr>
+        <w:rPr>
+          <w:b/>
+          <w:sz w:val="48"/>
+          <w:szCs w:val="48"/>
+        </w:rPr>
+      </w:pPr>
+      <w:r>
+        <w:rPr>
+          <w:b/>
+          <w:sz w:val="48"/>
+          <w:szCs w:val="48"/>
+        </w:rPr>
+        <w:t>V 04</w:t>
+      </w:r>
+      <w:r>
+        <w:rPr>
+          <w:b/>
+          <w:sz w:val="48"/>
+          <w:szCs w:val="48"/>
+        </w:rPr>
+        <w:t xml:space="preserve"> - mongo DB</w:t>
+      </w:r>
+    </w:p>
+    <w:p>
+      <w:pPr>
+        <w:pStyle w:val="ListParagraph"/>
+        <w:numPr>
+          <w:ilvl w:val="0"/>
+          <w:numId w:val="6"/>
+        </w:numPr>
+      </w:pPr>
+      <w:r>
+        <w:t xml:space="preserve">Visit </w:t>
+      </w:r>
+      <w:proofErr w:type="spellStart"/>
+      <w:r>
+        <w:t>Mongodb</w:t>
+      </w:r>
+      <w:proofErr w:type="spellEnd"/>
+      <w:r>
+        <w:t xml:space="preserve"> atlas</w:t>
+      </w:r>
+    </w:p>
+    <w:p>
+      <w:pPr>
+        <w:pStyle w:val="ListParagraph"/>
+        <w:numPr>
+          <w:ilvl w:val="0"/>
+          <w:numId w:val="6"/>
+        </w:numPr>
+      </w:pPr>
+      <w:r>
+        <w:t>Create project</w:t>
+      </w:r>
+    </w:p>
+    <w:p>
+      <w:pPr>
+        <w:pStyle w:val="ListParagraph"/>
+        <w:numPr>
+          <w:ilvl w:val="0"/>
+          <w:numId w:val="6"/>
+        </w:numPr>
+      </w:pPr>
+      <w:r>
+        <w:t xml:space="preserve">Create </w:t>
+      </w:r>
+      <w:proofErr w:type="gramStart"/>
+      <w:r>
+        <w:t>cluster ?</w:t>
+      </w:r>
+      <w:proofErr w:type="gramEnd"/>
+    </w:p>
+    <w:p>
+      <w:pPr>
+        <w:pStyle w:val="ListParagraph"/>
+        <w:numPr>
+          <w:ilvl w:val="0"/>
+          <w:numId w:val="6"/>
+        </w:numPr>
+      </w:pPr>
+      <w:r>
+        <w:t xml:space="preserve"> go to connect -&gt; drivers - &gt; change settings for you… (python or node…) </w:t>
+      </w:r>
+    </w:p>
+    <w:p>
+      <w:pPr>
+        <w:pStyle w:val="ListParagraph"/>
+        <w:numPr>
+          <w:ilvl w:val="0"/>
+          <w:numId w:val="6"/>
+        </w:numPr>
+      </w:pPr>
+      <w:proofErr w:type="spellStart"/>
+      <w:r>
+        <w:t>npm</w:t>
+      </w:r>
+      <w:proofErr w:type="spellEnd"/>
+      <w:r>
+        <w:t xml:space="preserve"> install mongoose</w:t>
+      </w:r>
+    </w:p>
+    <w:p>
+      <w:r>
+        <w:t xml:space="preserve">Set up </w:t>
+      </w:r>
+      <w:proofErr w:type="spellStart"/>
+      <w:r>
+        <w:t>db</w:t>
+      </w:r>
+      <w:proofErr w:type="spellEnd"/>
+      <w:r>
+        <w:t xml:space="preserve"> inside the project… (add the </w:t>
+      </w:r>
+      <w:proofErr w:type="spellStart"/>
+      <w:r>
+        <w:t>uri</w:t>
+      </w:r>
+      <w:proofErr w:type="spellEnd"/>
+      <w:r>
+        <w:t>…)</w:t>
+      </w:r>
+    </w:p>
+    <w:p/>
+    <w:p/>
+    <w:p/>
+    <w:p>
+      <w:r>
+        <w:t xml:space="preserve">Normally we </w:t>
+      </w:r>
+      <w:proofErr w:type="gramStart"/>
+      <w:r>
+        <w:t>build  a</w:t>
+      </w:r>
+      <w:proofErr w:type="gramEnd"/>
+      <w:r>
+        <w:t xml:space="preserve"> model when using </w:t>
+      </w:r>
+      <w:proofErr w:type="spellStart"/>
+      <w:r>
+        <w:t>mongodb</w:t>
+      </w:r>
+      <w:proofErr w:type="spellEnd"/>
+      <w:r>
+        <w:t>.</w:t>
+      </w:r>
+    </w:p>
+    <w:p/>
+    <w:p>
+      <w:proofErr w:type="gramStart"/>
+      <w:r>
+        <w:t>Find(</w:t>
+      </w:r>
+      <w:proofErr w:type="gramEnd"/>
+      <w:r>
+        <w:t xml:space="preserve">) is similar to </w:t>
+      </w:r>
+      <w:proofErr w:type="spellStart"/>
+      <w:r>
+        <w:t>sql</w:t>
+      </w:r>
+      <w:proofErr w:type="spellEnd"/>
+      <w:r>
+        <w:t xml:space="preserve"> </w:t>
+      </w:r>
+      <w:r>
+        <w:t>select…</w:t>
+      </w:r>
+      <w:r>
+        <w:br/>
+        <w:t xml:space="preserve">in the find(), it return a </w:t>
+      </w:r>
+      <w:r>
+        <w:rPr>
+          <w:b/>
+        </w:rPr>
+        <w:t>promises</w:t>
+      </w:r>
+      <w:r>
+        <w:t xml:space="preserve">. What are the promises in </w:t>
+      </w:r>
+      <w:proofErr w:type="spellStart"/>
+      <w:r>
+        <w:t>javaScripts</w:t>
+      </w:r>
+      <w:proofErr w:type="spellEnd"/>
+      <w:r>
+        <w:t>.</w:t>
+      </w:r>
+    </w:p>
+    <w:p/>
     <w:p>
       <w:bookmarkStart w:id="0" w:name="_GoBack"/>
       <w:bookmarkEnd w:id="0"/>
+      <w:r>
+        <w:t xml:space="preserve"> </w:t>
+      </w:r>
     </w:p>
     <w:sectPr>
       <w:pgSz w:w="12240" w:h="15840"/>

</xml_diff>